<commit_message>
display data request information within template
</commit_message>
<xml_diff>
--- a/lib/assets/standard.docx
+++ b/lib/assets/standard.docx
@@ -52,7 +52,7 @@
                       <w:noProof/>
                     </w:rPr>
                     <w:drawing>
-                      <wp:inline distT="0" distB="0" distL="0" distR="0" wp14:anchorId="5F771495" wp14:editId="3E1B845A">
+                      <wp:inline distT="0" distB="0" distL="0" distR="0" wp14:anchorId="5F771495" wp14:editId="44012BA6">
                         <wp:extent cx="1574800" cy="609600"/>
                         <wp:effectExtent l="0" t="0" r="0" b="0"/>
                         <wp:docPr id="1" name="Picture 1"/>
@@ -1320,195 +1320,6 @@
         </w:rPr>
       </w:pPr>
     </w:p>
-    <w:p>
-      <w:pPr>
-        <w:jc w:val="both"/>
-        <w:rPr>
-          <w:rFonts w:ascii="Arial" w:hAnsi="Arial"/>
-          <w:szCs w:val="24"/>
-        </w:rPr>
-      </w:pPr>
-    </w:p>
-    <w:p>
-      <w:pPr>
-        <w:jc w:val="both"/>
-        <w:rPr>
-          <w:rFonts w:ascii="Arial" w:hAnsi="Arial"/>
-          <w:szCs w:val="24"/>
-        </w:rPr>
-      </w:pPr>
-      <w:r>
-        <w:rPr>
-          <w:rFonts w:ascii="Arial" w:hAnsi="Arial"/>
-          <w:szCs w:val="24"/>
-        </w:rPr>
-        <w:fldChar w:fldCharType="begin"/>
-      </w:r>
-      <w:r>
-        <w:rPr>
-          <w:rFonts w:ascii="Arial" w:hAnsi="Arial"/>
-          <w:szCs w:val="24"/>
-        </w:rPr>
-        <w:instrText xml:space="preserve"> MERGEFIELD =request_type \* MERGEFORMAT </w:instrText>
-      </w:r>
-      <w:r>
-        <w:rPr>
-          <w:rFonts w:ascii="Arial" w:hAnsi="Arial"/>
-          <w:szCs w:val="24"/>
-        </w:rPr>
-        <w:fldChar w:fldCharType="separate"/>
-      </w:r>
-      <w:r>
-        <w:rPr>
-          <w:rFonts w:ascii="Arial" w:hAnsi="Arial"/>
-          <w:noProof/>
-          <w:szCs w:val="24"/>
-        </w:rPr>
-        <w:t>«=request_type»</w:t>
-      </w:r>
-      <w:r>
-        <w:rPr>
-          <w:rFonts w:ascii="Arial" w:hAnsi="Arial"/>
-          <w:szCs w:val="24"/>
-        </w:rPr>
-        <w:fldChar w:fldCharType="end"/>
-      </w:r>
-    </w:p>
-    <w:p>
-      <w:pPr>
-        <w:jc w:val="both"/>
-        <w:rPr>
-          <w:rFonts w:ascii="Arial" w:hAnsi="Arial"/>
-          <w:szCs w:val="24"/>
-        </w:rPr>
-      </w:pPr>
-      <w:r>
-        <w:rPr>
-          <w:rFonts w:ascii="Arial" w:hAnsi="Arial"/>
-          <w:szCs w:val="24"/>
-        </w:rPr>
-        <w:fldChar w:fldCharType="begin"/>
-      </w:r>
-      <w:r>
-        <w:rPr>
-          <w:rFonts w:ascii="Arial" w:hAnsi="Arial"/>
-          <w:szCs w:val="24"/>
-        </w:rPr>
-        <w:instrText xml:space="preserve"> MERGEFIELD =request_type_note \* MERGEFORMAT </w:instrText>
-      </w:r>
-      <w:r>
-        <w:rPr>
-          <w:rFonts w:ascii="Arial" w:hAnsi="Arial"/>
-          <w:szCs w:val="24"/>
-        </w:rPr>
-        <w:fldChar w:fldCharType="separate"/>
-      </w:r>
-      <w:r>
-        <w:rPr>
-          <w:rFonts w:ascii="Arial" w:hAnsi="Arial"/>
-          <w:noProof/>
-          <w:szCs w:val="24"/>
-        </w:rPr>
-        <w:t>«=request_type_note»</w:t>
-      </w:r>
-      <w:r>
-        <w:rPr>
-          <w:rFonts w:ascii="Arial" w:hAnsi="Arial"/>
-          <w:szCs w:val="24"/>
-        </w:rPr>
-        <w:fldChar w:fldCharType="end"/>
-      </w:r>
-    </w:p>
-    <w:p>
-      <w:pPr>
-        <w:jc w:val="both"/>
-        <w:rPr>
-          <w:rFonts w:ascii="Arial" w:hAnsi="Arial"/>
-          <w:szCs w:val="24"/>
-        </w:rPr>
-      </w:pPr>
-      <w:r>
-        <w:rPr>
-          <w:rFonts w:ascii="Arial" w:hAnsi="Arial"/>
-          <w:szCs w:val="24"/>
-        </w:rPr>
-        <w:fldChar w:fldCharType="begin"/>
-      </w:r>
-      <w:r>
-        <w:rPr>
-          <w:rFonts w:ascii="Arial" w:hAnsi="Arial"/>
-          <w:szCs w:val="24"/>
-        </w:rPr>
-        <w:instrText xml:space="preserve"> MERGEFIELD =date_from \* MERGEFORMAT </w:instrText>
-      </w:r>
-      <w:r>
-        <w:rPr>
-          <w:rFonts w:ascii="Arial" w:hAnsi="Arial"/>
-          <w:szCs w:val="24"/>
-        </w:rPr>
-        <w:fldChar w:fldCharType="separate"/>
-      </w:r>
-      <w:r>
-        <w:rPr>
-          <w:rFonts w:ascii="Arial" w:hAnsi="Arial"/>
-          <w:noProof/>
-          <w:szCs w:val="24"/>
-        </w:rPr>
-        <w:t>«=date_from»</w:t>
-      </w:r>
-      <w:r>
-        <w:rPr>
-          <w:rFonts w:ascii="Arial" w:hAnsi="Arial"/>
-          <w:szCs w:val="24"/>
-        </w:rPr>
-        <w:fldChar w:fldCharType="end"/>
-      </w:r>
-    </w:p>
-    <w:p>
-      <w:pPr>
-        <w:jc w:val="both"/>
-        <w:rPr>
-          <w:rFonts w:ascii="Arial" w:hAnsi="Arial"/>
-          <w:szCs w:val="24"/>
-        </w:rPr>
-      </w:pPr>
-      <w:r>
-        <w:rPr>
-          <w:rFonts w:ascii="Arial" w:hAnsi="Arial"/>
-          <w:szCs w:val="24"/>
-        </w:rPr>
-        <w:fldChar w:fldCharType="begin"/>
-      </w:r>
-      <w:r>
-        <w:rPr>
-          <w:rFonts w:ascii="Arial" w:hAnsi="Arial"/>
-          <w:szCs w:val="24"/>
-        </w:rPr>
-        <w:instrText xml:space="preserve"> MERGEFIELD =date_to \* MERGEFORMAT </w:instrText>
-      </w:r>
-      <w:r>
-        <w:rPr>
-          <w:rFonts w:ascii="Arial" w:hAnsi="Arial"/>
-          <w:szCs w:val="24"/>
-        </w:rPr>
-        <w:fldChar w:fldCharType="separate"/>
-      </w:r>
-      <w:r>
-        <w:rPr>
-          <w:rFonts w:ascii="Arial" w:hAnsi="Arial"/>
-          <w:noProof/>
-          <w:szCs w:val="24"/>
-        </w:rPr>
-        <w:t>«=date_to»</w:t>
-      </w:r>
-      <w:r>
-        <w:rPr>
-          <w:rFonts w:ascii="Arial" w:hAnsi="Arial"/>
-          <w:szCs w:val="24"/>
-        </w:rPr>
-        <w:fldChar w:fldCharType="end"/>
-      </w:r>
-    </w:p>
     <w:tbl>
       <w:tblPr>
         <w:tblW w:w="10172" w:type="dxa"/>
@@ -1523,7 +1334,7 @@
         <w:tblLook w:val="01E0" w:firstRow="1" w:lastRow="1" w:firstColumn="1" w:lastColumn="1" w:noHBand="0" w:noVBand="0"/>
       </w:tblPr>
       <w:tblGrid>
-        <w:gridCol w:w="10172"/>
+        <w:gridCol w:w="10408"/>
       </w:tblGrid>
       <w:tr>
         <w:trPr>
@@ -1631,19 +1442,19 @@
           <w:tbl>
             <w:tblPr>
               <w:tblStyle w:val="TableGrid"/>
-              <w:tblW w:w="0" w:type="auto"/>
+              <w:tblW w:w="10182" w:type="dxa"/>
               <w:tblLook w:val="04A0" w:firstRow="1" w:lastRow="0" w:firstColumn="1" w:lastColumn="0" w:noHBand="0" w:noVBand="1"/>
             </w:tblPr>
             <w:tblGrid>
-              <w:gridCol w:w="2486"/>
-              <w:gridCol w:w="2486"/>
-              <w:gridCol w:w="2487"/>
-              <w:gridCol w:w="2487"/>
+              <w:gridCol w:w="2485"/>
+              <w:gridCol w:w="2798"/>
+              <w:gridCol w:w="2451"/>
+              <w:gridCol w:w="2448"/>
             </w:tblGrid>
             <w:tr>
               <w:tc>
                 <w:tcPr>
-                  <w:tcW w:w="2486" w:type="dxa"/>
+                  <w:tcW w:w="2461" w:type="dxa"/>
                   <w:shd w:val="clear" w:color="auto" w:fill="D9E2F3" w:themeFill="accent1" w:themeFillTint="33"/>
                 </w:tcPr>
                 <w:p>
@@ -1667,7 +1478,7 @@
               </w:tc>
               <w:tc>
                 <w:tcPr>
-                  <w:tcW w:w="2486" w:type="dxa"/>
+                  <w:tcW w:w="2801" w:type="dxa"/>
                   <w:shd w:val="clear" w:color="auto" w:fill="D9E2F3" w:themeFill="accent1" w:themeFillTint="33"/>
                 </w:tcPr>
                 <w:p>
@@ -1691,7 +1502,7 @@
               </w:tc>
               <w:tc>
                 <w:tcPr>
-                  <w:tcW w:w="2487" w:type="dxa"/>
+                  <w:tcW w:w="2460" w:type="dxa"/>
                   <w:shd w:val="clear" w:color="auto" w:fill="D9E2F3" w:themeFill="accent1" w:themeFillTint="33"/>
                 </w:tcPr>
                 <w:p>
@@ -1709,29 +1520,13 @@
                       <w:b/>
                       <w:szCs w:val="24"/>
                     </w:rPr>
-                    <w:t>Dat</w:t>
-                  </w:r>
-                  <w:r>
-                    <w:rPr>
-                      <w:rFonts w:ascii="Arial" w:hAnsi="Arial"/>
-                      <w:b/>
-                      <w:szCs w:val="24"/>
-                    </w:rPr>
-                    <w:t>e</w:t>
-                  </w:r>
-                  <w:r>
-                    <w:rPr>
-                      <w:rFonts w:ascii="Arial" w:hAnsi="Arial"/>
-                      <w:b/>
-                      <w:szCs w:val="24"/>
-                    </w:rPr>
-                    <w:t xml:space="preserve"> from</w:t>
+                    <w:t>Date from</w:t>
                   </w:r>
                 </w:p>
               </w:tc>
               <w:tc>
                 <w:tcPr>
-                  <w:tcW w:w="2487" w:type="dxa"/>
+                  <w:tcW w:w="2460" w:type="dxa"/>
                   <w:shd w:val="clear" w:color="auto" w:fill="D9E2F3" w:themeFill="accent1" w:themeFillTint="33"/>
                 </w:tcPr>
                 <w:p>
@@ -1757,7 +1552,7 @@
             <w:tr>
               <w:tc>
                 <w:tcPr>
-                  <w:tcW w:w="2486" w:type="dxa"/>
+                  <w:tcW w:w="2461" w:type="dxa"/>
                 </w:tcPr>
                 <w:p>
                   <w:pPr>
@@ -1774,13 +1569,46 @@
                       <w:bCs/>
                       <w:sz w:val="20"/>
                     </w:rPr>
-                    <w:t>Prison records</w:t>
+                    <w:fldChar w:fldCharType="begin"/>
+                  </w:r>
+                  <w:r>
+                    <w:rPr>
+                      <w:rFonts w:ascii="Arial" w:hAnsi="Arial"/>
+                      <w:bCs/>
+                      <w:sz w:val="20"/>
+                    </w:rPr>
+                    <w:instrText xml:space="preserve"> MERGEFIELD request_info:each(info) \* MERGEFORMAT </w:instrText>
+                  </w:r>
+                  <w:r>
+                    <w:rPr>
+                      <w:rFonts w:ascii="Arial" w:hAnsi="Arial"/>
+                      <w:bCs/>
+                      <w:sz w:val="20"/>
+                    </w:rPr>
+                    <w:fldChar w:fldCharType="separate"/>
+                  </w:r>
+                  <w:r>
+                    <w:rPr>
+                      <w:rFonts w:ascii="Arial" w:hAnsi="Arial"/>
+                      <w:bCs/>
+                      <w:noProof/>
+                      <w:sz w:val="20"/>
+                    </w:rPr>
+                    <w:t>«request_info:each(info)»</w:t>
+                  </w:r>
+                  <w:r>
+                    <w:rPr>
+                      <w:rFonts w:ascii="Arial" w:hAnsi="Arial"/>
+                      <w:bCs/>
+                      <w:sz w:val="20"/>
+                    </w:rPr>
+                    <w:fldChar w:fldCharType="end"/>
                   </w:r>
                 </w:p>
               </w:tc>
               <w:tc>
                 <w:tcPr>
-                  <w:tcW w:w="2486" w:type="dxa"/>
+                  <w:tcW w:w="2801" w:type="dxa"/>
                 </w:tcPr>
                 <w:p>
                   <w:pPr>
@@ -1795,7 +1623,7 @@
               </w:tc>
               <w:tc>
                 <w:tcPr>
-                  <w:tcW w:w="2487" w:type="dxa"/>
+                  <w:tcW w:w="2460" w:type="dxa"/>
                 </w:tcPr>
                 <w:p>
                   <w:pPr>
@@ -1810,7 +1638,7 @@
               </w:tc>
               <w:tc>
                 <w:tcPr>
-                  <w:tcW w:w="2487" w:type="dxa"/>
+                  <w:tcW w:w="2460" w:type="dxa"/>
                 </w:tcPr>
                 <w:p>
                   <w:pPr>
@@ -1827,7 +1655,7 @@
             <w:tr>
               <w:tc>
                 <w:tcPr>
-                  <w:tcW w:w="2486" w:type="dxa"/>
+                  <w:tcW w:w="2461" w:type="dxa"/>
                 </w:tcPr>
                 <w:p>
                   <w:pPr>
@@ -1844,13 +1672,46 @@
                       <w:bCs/>
                       <w:sz w:val="20"/>
                     </w:rPr>
-                    <w:t>CCTV</w:t>
+                    <w:fldChar w:fldCharType="begin"/>
+                  </w:r>
+                  <w:r>
+                    <w:rPr>
+                      <w:rFonts w:ascii="Arial" w:hAnsi="Arial"/>
+                      <w:bCs/>
+                      <w:sz w:val="20"/>
+                    </w:rPr>
+                    <w:instrText xml:space="preserve"> MERGEFIELD =info.request_type \* MERGEFORMAT </w:instrText>
+                  </w:r>
+                  <w:r>
+                    <w:rPr>
+                      <w:rFonts w:ascii="Arial" w:hAnsi="Arial"/>
+                      <w:bCs/>
+                      <w:sz w:val="20"/>
+                    </w:rPr>
+                    <w:fldChar w:fldCharType="separate"/>
+                  </w:r>
+                  <w:r>
+                    <w:rPr>
+                      <w:rFonts w:ascii="Arial" w:hAnsi="Arial"/>
+                      <w:bCs/>
+                      <w:noProof/>
+                      <w:sz w:val="20"/>
+                    </w:rPr>
+                    <w:t>«=info.request_type»</w:t>
+                  </w:r>
+                  <w:r>
+                    <w:rPr>
+                      <w:rFonts w:ascii="Arial" w:hAnsi="Arial"/>
+                      <w:bCs/>
+                      <w:sz w:val="20"/>
+                    </w:rPr>
+                    <w:fldChar w:fldCharType="end"/>
                   </w:r>
                 </w:p>
               </w:tc>
               <w:tc>
                 <w:tcPr>
-                  <w:tcW w:w="2486" w:type="dxa"/>
+                  <w:tcW w:w="2801" w:type="dxa"/>
                 </w:tcPr>
                 <w:p>
                   <w:pPr>
@@ -1861,11 +1722,52 @@
                       <w:sz w:val="20"/>
                     </w:rPr>
                   </w:pPr>
+                  <w:r>
+                    <w:rPr>
+                      <w:rFonts w:ascii="Arial" w:hAnsi="Arial"/>
+                      <w:bCs/>
+                      <w:sz w:val="20"/>
+                    </w:rPr>
+                    <w:fldChar w:fldCharType="begin"/>
+                  </w:r>
+                  <w:r>
+                    <w:rPr>
+                      <w:rFonts w:ascii="Arial" w:hAnsi="Arial"/>
+                      <w:bCs/>
+                      <w:sz w:val="20"/>
+                    </w:rPr>
+                    <w:instrText xml:space="preserve"> MERGEFIELD =info.request_type_note \* MERGEFORMAT </w:instrText>
+                  </w:r>
+                  <w:r>
+                    <w:rPr>
+                      <w:rFonts w:ascii="Arial" w:hAnsi="Arial"/>
+                      <w:bCs/>
+                      <w:sz w:val="20"/>
+                    </w:rPr>
+                    <w:fldChar w:fldCharType="separate"/>
+                  </w:r>
+                  <w:r>
+                    <w:rPr>
+                      <w:rFonts w:ascii="Arial" w:hAnsi="Arial"/>
+                      <w:bCs/>
+                      <w:noProof/>
+                      <w:sz w:val="20"/>
+                    </w:rPr>
+                    <w:t>«=info.request_type_note»</w:t>
+                  </w:r>
+                  <w:r>
+                    <w:rPr>
+                      <w:rFonts w:ascii="Arial" w:hAnsi="Arial"/>
+                      <w:bCs/>
+                      <w:sz w:val="20"/>
+                    </w:rPr>
+                    <w:fldChar w:fldCharType="end"/>
+                  </w:r>
                 </w:p>
               </w:tc>
               <w:tc>
                 <w:tcPr>
-                  <w:tcW w:w="2487" w:type="dxa"/>
+                  <w:tcW w:w="2460" w:type="dxa"/>
                 </w:tcPr>
                 <w:p>
                   <w:pPr>
@@ -1876,11 +1778,52 @@
                       <w:sz w:val="20"/>
                     </w:rPr>
                   </w:pPr>
+                  <w:r>
+                    <w:rPr>
+                      <w:rFonts w:ascii="Arial" w:hAnsi="Arial"/>
+                      <w:bCs/>
+                      <w:sz w:val="20"/>
+                    </w:rPr>
+                    <w:fldChar w:fldCharType="begin"/>
+                  </w:r>
+                  <w:r>
+                    <w:rPr>
+                      <w:rFonts w:ascii="Arial" w:hAnsi="Arial"/>
+                      <w:bCs/>
+                      <w:sz w:val="20"/>
+                    </w:rPr>
+                    <w:instrText xml:space="preserve"> MERGEFIELD =info.date_from \* MERGEFORMAT </w:instrText>
+                  </w:r>
+                  <w:r>
+                    <w:rPr>
+                      <w:rFonts w:ascii="Arial" w:hAnsi="Arial"/>
+                      <w:bCs/>
+                      <w:sz w:val="20"/>
+                    </w:rPr>
+                    <w:fldChar w:fldCharType="separate"/>
+                  </w:r>
+                  <w:r>
+                    <w:rPr>
+                      <w:rFonts w:ascii="Arial" w:hAnsi="Arial"/>
+                      <w:bCs/>
+                      <w:noProof/>
+                      <w:sz w:val="20"/>
+                    </w:rPr>
+                    <w:t>«=info.date_from»</w:t>
+                  </w:r>
+                  <w:r>
+                    <w:rPr>
+                      <w:rFonts w:ascii="Arial" w:hAnsi="Arial"/>
+                      <w:bCs/>
+                      <w:sz w:val="20"/>
+                    </w:rPr>
+                    <w:fldChar w:fldCharType="end"/>
+                  </w:r>
                 </w:p>
               </w:tc>
               <w:tc>
                 <w:tcPr>
-                  <w:tcW w:w="2487" w:type="dxa"/>
+                  <w:tcW w:w="2460" w:type="dxa"/>
                 </w:tcPr>
                 <w:p>
                   <w:pPr>
@@ -1891,13 +1834,54 @@
                       <w:sz w:val="20"/>
                     </w:rPr>
                   </w:pPr>
+                  <w:r>
+                    <w:rPr>
+                      <w:rFonts w:ascii="Arial" w:hAnsi="Arial"/>
+                      <w:bCs/>
+                      <w:sz w:val="20"/>
+                    </w:rPr>
+                    <w:fldChar w:fldCharType="begin"/>
+                  </w:r>
+                  <w:r>
+                    <w:rPr>
+                      <w:rFonts w:ascii="Arial" w:hAnsi="Arial"/>
+                      <w:bCs/>
+                      <w:sz w:val="20"/>
+                    </w:rPr>
+                    <w:instrText xml:space="preserve"> MERGEFIELD =info.date_to \* MERGEFORMAT </w:instrText>
+                  </w:r>
+                  <w:r>
+                    <w:rPr>
+                      <w:rFonts w:ascii="Arial" w:hAnsi="Arial"/>
+                      <w:bCs/>
+                      <w:sz w:val="20"/>
+                    </w:rPr>
+                    <w:fldChar w:fldCharType="separate"/>
+                  </w:r>
+                  <w:r>
+                    <w:rPr>
+                      <w:rFonts w:ascii="Arial" w:hAnsi="Arial"/>
+                      <w:bCs/>
+                      <w:noProof/>
+                      <w:sz w:val="20"/>
+                    </w:rPr>
+                    <w:t>«=info.date_to»</w:t>
+                  </w:r>
+                  <w:r>
+                    <w:rPr>
+                      <w:rFonts w:ascii="Arial" w:hAnsi="Arial"/>
+                      <w:bCs/>
+                      <w:sz w:val="20"/>
+                    </w:rPr>
+                    <w:fldChar w:fldCharType="end"/>
+                  </w:r>
                 </w:p>
               </w:tc>
             </w:tr>
             <w:tr>
               <w:tc>
                 <w:tcPr>
-                  <w:tcW w:w="2486" w:type="dxa"/>
+                  <w:tcW w:w="2461" w:type="dxa"/>
                 </w:tcPr>
                 <w:p>
                   <w:pPr>
@@ -1914,13 +1898,46 @@
                       <w:bCs/>
                       <w:sz w:val="20"/>
                     </w:rPr>
-                    <w:t>Telephone recordings</w:t>
+                    <w:fldChar w:fldCharType="begin"/>
+                  </w:r>
+                  <w:r>
+                    <w:rPr>
+                      <w:rFonts w:ascii="Arial" w:hAnsi="Arial"/>
+                      <w:bCs/>
+                      <w:sz w:val="20"/>
+                    </w:rPr>
+                    <w:instrText xml:space="preserve"> MERGEFIELD request_info:endEach \* MERGEFORMAT </w:instrText>
+                  </w:r>
+                  <w:r>
+                    <w:rPr>
+                      <w:rFonts w:ascii="Arial" w:hAnsi="Arial"/>
+                      <w:bCs/>
+                      <w:sz w:val="20"/>
+                    </w:rPr>
+                    <w:fldChar w:fldCharType="separate"/>
+                  </w:r>
+                  <w:r>
+                    <w:rPr>
+                      <w:rFonts w:ascii="Arial" w:hAnsi="Arial"/>
+                      <w:bCs/>
+                      <w:noProof/>
+                      <w:sz w:val="20"/>
+                    </w:rPr>
+                    <w:t>«request_info:endEach»</w:t>
+                  </w:r>
+                  <w:r>
+                    <w:rPr>
+                      <w:rFonts w:ascii="Arial" w:hAnsi="Arial"/>
+                      <w:bCs/>
+                      <w:sz w:val="20"/>
+                    </w:rPr>
+                    <w:fldChar w:fldCharType="end"/>
                   </w:r>
                 </w:p>
               </w:tc>
               <w:tc>
                 <w:tcPr>
-                  <w:tcW w:w="2486" w:type="dxa"/>
+                  <w:tcW w:w="2801" w:type="dxa"/>
                 </w:tcPr>
                 <w:p>
                   <w:pPr>
@@ -1935,7 +1952,7 @@
               </w:tc>
               <w:tc>
                 <w:tcPr>
-                  <w:tcW w:w="2487" w:type="dxa"/>
+                  <w:tcW w:w="2460" w:type="dxa"/>
                 </w:tcPr>
                 <w:p>
                   <w:pPr>
@@ -1950,7 +1967,7 @@
               </w:tc>
               <w:tc>
                 <w:tcPr>
-                  <w:tcW w:w="2487" w:type="dxa"/>
+                  <w:tcW w:w="2460" w:type="dxa"/>
                 </w:tcPr>
                 <w:p>
                   <w:pPr>
@@ -2004,6 +2021,15 @@
         </w:tc>
       </w:tr>
     </w:tbl>
+    <w:p>
+      <w:pPr>
+        <w:jc w:val="both"/>
+        <w:rPr>
+          <w:rFonts w:ascii="Arial" w:hAnsi="Arial"/>
+          <w:szCs w:val="24"/>
+        </w:rPr>
+      </w:pPr>
+    </w:p>
     <w:p>
       <w:pPr>
         <w:jc w:val="both"/>

</xml_diff>

<commit_message>
show all requests on standard cover page
</commit_message>
<xml_diff>
--- a/lib/assets/standard.docx
+++ b/lib/assets/standard.docx
@@ -52,7 +52,7 @@
                       <w:noProof/>
                     </w:rPr>
                     <w:drawing>
-                      <wp:inline distT="0" distB="0" distL="0" distR="0" wp14:anchorId="5F771495" wp14:editId="44012BA6">
+                      <wp:inline distT="0" distB="0" distL="0" distR="0" wp14:anchorId="5F771495" wp14:editId="4F8F5792">
                         <wp:extent cx="1574800" cy="609600"/>
                         <wp:effectExtent l="0" t="0" r="0" b="0"/>
                         <wp:docPr id="1" name="Picture 1"/>
@@ -2723,47 +2723,181 @@
         </w:rPr>
         <w:t xml:space="preserve"> </w:t>
       </w:r>
-      <w:r>
-        <w:rPr>
-          <w:rFonts w:ascii="Arial" w:hAnsi="Arial" w:cs="Arial"/>
-          <w:sz w:val="72"/>
-          <w:szCs w:val="72"/>
-        </w:rPr>
-        <w:t>TELEPHONE RECORDINGS</w:t>
-      </w:r>
-    </w:p>
-    <w:p>
-      <w:pPr>
-        <w:rPr>
-          <w:rFonts w:ascii="Arial" w:hAnsi="Arial" w:cs="Arial"/>
-          <w:sz w:val="72"/>
-          <w:szCs w:val="72"/>
-        </w:rPr>
-      </w:pPr>
-    </w:p>
-    <w:p>
-      <w:pPr>
-        <w:rPr>
-          <w:rFonts w:ascii="Arial" w:hAnsi="Arial" w:cs="Arial"/>
-          <w:sz w:val="72"/>
-          <w:szCs w:val="72"/>
-        </w:rPr>
-      </w:pPr>
-    </w:p>
-    <w:p>
-      <w:pPr>
-        <w:rPr>
-          <w:rFonts w:ascii="Arial" w:hAnsi="Arial" w:cs="Arial"/>
-          <w:sz w:val="72"/>
-          <w:szCs w:val="72"/>
-        </w:rPr>
-      </w:pPr>
-      <w:r>
-        <w:rPr>
-          <w:rFonts w:ascii="Arial" w:hAnsi="Arial" w:cs="Arial"/>
-          <w:sz w:val="72"/>
-          <w:szCs w:val="72"/>
-        </w:rPr>
+    </w:p>
+    <w:p>
+      <w:pPr>
+        <w:rPr>
+          <w:rFonts w:ascii="Arial" w:hAnsi="Arial" w:cs="Arial"/>
+          <w:sz w:val="72"/>
+          <w:szCs w:val="72"/>
+        </w:rPr>
+      </w:pPr>
+      <w:r>
+        <w:rPr>
+          <w:rFonts w:ascii="Arial" w:hAnsi="Arial" w:cs="Arial"/>
+          <w:sz w:val="72"/>
+          <w:szCs w:val="72"/>
+        </w:rPr>
+        <w:fldChar w:fldCharType="begin"/>
+      </w:r>
+      <w:r>
+        <w:rPr>
+          <w:rFonts w:ascii="Arial" w:hAnsi="Arial" w:cs="Arial"/>
+          <w:sz w:val="72"/>
+          <w:szCs w:val="72"/>
+        </w:rPr>
+        <w:instrText xml:space="preserve"> MERGEFIELD requests:each(req) \* MERGEFORMAT </w:instrText>
+      </w:r>
+      <w:r>
+        <w:rPr>
+          <w:rFonts w:ascii="Arial" w:hAnsi="Arial" w:cs="Arial"/>
+          <w:sz w:val="72"/>
+          <w:szCs w:val="72"/>
+        </w:rPr>
+        <w:fldChar w:fldCharType="separate"/>
+      </w:r>
+      <w:r>
+        <w:rPr>
+          <w:rFonts w:ascii="Arial" w:hAnsi="Arial" w:cs="Arial"/>
+          <w:noProof/>
+          <w:sz w:val="72"/>
+          <w:szCs w:val="72"/>
+        </w:rPr>
+        <w:t>«requests:each(req)»</w:t>
+      </w:r>
+      <w:r>
+        <w:rPr>
+          <w:rFonts w:ascii="Arial" w:hAnsi="Arial" w:cs="Arial"/>
+          <w:sz w:val="72"/>
+          <w:szCs w:val="72"/>
+        </w:rPr>
+        <w:fldChar w:fldCharType="end"/>
+      </w:r>
+    </w:p>
+    <w:p>
+      <w:pPr>
+        <w:rPr>
+          <w:rFonts w:ascii="Arial" w:hAnsi="Arial" w:cs="Arial"/>
+          <w:sz w:val="72"/>
+          <w:szCs w:val="72"/>
+        </w:rPr>
+      </w:pPr>
+      <w:r>
+        <w:rPr>
+          <w:rFonts w:ascii="Arial" w:hAnsi="Arial" w:cs="Arial"/>
+          <w:sz w:val="72"/>
+          <w:szCs w:val="72"/>
+        </w:rPr>
+        <w:fldChar w:fldCharType="begin"/>
+      </w:r>
+      <w:r>
+        <w:rPr>
+          <w:rFonts w:ascii="Arial" w:hAnsi="Arial" w:cs="Arial"/>
+          <w:sz w:val="72"/>
+          <w:szCs w:val="72"/>
+        </w:rPr>
+        <w:instrText xml:space="preserve"> MERGEFIELD =req.request_type \* MERGEFORMAT </w:instrText>
+      </w:r>
+      <w:r>
+        <w:rPr>
+          <w:rFonts w:ascii="Arial" w:hAnsi="Arial" w:cs="Arial"/>
+          <w:sz w:val="72"/>
+          <w:szCs w:val="72"/>
+        </w:rPr>
+        <w:fldChar w:fldCharType="separate"/>
+      </w:r>
+      <w:r>
+        <w:rPr>
+          <w:rFonts w:ascii="Arial" w:hAnsi="Arial" w:cs="Arial"/>
+          <w:noProof/>
+          <w:sz w:val="72"/>
+          <w:szCs w:val="72"/>
+        </w:rPr>
+        <w:t>«=req.request_type»</w:t>
+      </w:r>
+      <w:r>
+        <w:rPr>
+          <w:rFonts w:ascii="Arial" w:hAnsi="Arial" w:cs="Arial"/>
+          <w:sz w:val="72"/>
+          <w:szCs w:val="72"/>
+        </w:rPr>
+        <w:fldChar w:fldCharType="end"/>
+      </w:r>
+    </w:p>
+    <w:p>
+      <w:pPr>
+        <w:rPr>
+          <w:rFonts w:ascii="Arial" w:hAnsi="Arial" w:cs="Arial"/>
+          <w:sz w:val="72"/>
+          <w:szCs w:val="72"/>
+        </w:rPr>
+      </w:pPr>
+      <w:r>
+        <w:rPr>
+          <w:rFonts w:ascii="Arial" w:hAnsi="Arial" w:cs="Arial"/>
+          <w:sz w:val="72"/>
+          <w:szCs w:val="72"/>
+        </w:rPr>
+        <w:fldChar w:fldCharType="begin"/>
+      </w:r>
+      <w:r>
+        <w:rPr>
+          <w:rFonts w:ascii="Arial" w:hAnsi="Arial" w:cs="Arial"/>
+          <w:sz w:val="72"/>
+          <w:szCs w:val="72"/>
+        </w:rPr>
+        <w:instrText xml:space="preserve"> MERGEFIELD requests:endEach \* MERGEFORMAT </w:instrText>
+      </w:r>
+      <w:r>
+        <w:rPr>
+          <w:rFonts w:ascii="Arial" w:hAnsi="Arial" w:cs="Arial"/>
+          <w:sz w:val="72"/>
+          <w:szCs w:val="72"/>
+        </w:rPr>
+        <w:fldChar w:fldCharType="separate"/>
+      </w:r>
+      <w:r>
+        <w:rPr>
+          <w:rFonts w:ascii="Arial" w:hAnsi="Arial" w:cs="Arial"/>
+          <w:noProof/>
+          <w:sz w:val="72"/>
+          <w:szCs w:val="72"/>
+        </w:rPr>
+        <w:t>«requests:endEach»</w:t>
+      </w:r>
+      <w:r>
+        <w:rPr>
+          <w:rFonts w:ascii="Arial" w:hAnsi="Arial" w:cs="Arial"/>
+          <w:sz w:val="72"/>
+          <w:szCs w:val="72"/>
+        </w:rPr>
+        <w:fldChar w:fldCharType="end"/>
+      </w:r>
+    </w:p>
+    <w:p>
+      <w:pPr>
+        <w:rPr>
+          <w:rFonts w:ascii="Arial" w:hAnsi="Arial" w:cs="Arial"/>
+          <w:sz w:val="72"/>
+          <w:szCs w:val="72"/>
+        </w:rPr>
+      </w:pPr>
+    </w:p>
+    <w:p>
+      <w:pPr>
+        <w:rPr>
+          <w:rFonts w:ascii="Arial" w:hAnsi="Arial" w:cs="Arial"/>
+          <w:sz w:val="72"/>
+          <w:szCs w:val="72"/>
+        </w:rPr>
+      </w:pPr>
+      <w:r>
+        <w:rPr>
+          <w:rFonts w:ascii="Arial" w:hAnsi="Arial" w:cs="Arial"/>
+          <w:sz w:val="72"/>
+          <w:szCs w:val="72"/>
+        </w:rPr>
+        <w:lastRenderedPageBreak/>
         <w:t>TO BE AT BRANSTON NO LATER THAN:</w:t>
       </w:r>
       <w:r>

</xml_diff>

<commit_message>
template dynamic content for request types
</commit_message>
<xml_diff>
--- a/lib/assets/standard.docx
+++ b/lib/assets/standard.docx
@@ -52,7 +52,7 @@
                       <w:noProof/>
                     </w:rPr>
                     <w:drawing>
-                      <wp:inline distT="0" distB="0" distL="0" distR="0" wp14:anchorId="5F771495" wp14:editId="4F8F5792">
+                      <wp:inline distT="0" distB="0" distL="0" distR="0" wp14:anchorId="5F771495" wp14:editId="1B2BF066">
                         <wp:extent cx="1574800" cy="609600"/>
                         <wp:effectExtent l="0" t="0" r="0" b="0"/>
                         <wp:docPr id="1" name="Picture 1"/>
@@ -1353,13 +1353,60 @@
           </w:tcPr>
           <w:p>
             <w:pPr>
-              <w:ind w:left="720"/>
+              <w:jc w:val="both"/>
               <w:rPr>
                 <w:rFonts w:ascii="Arial" w:hAnsi="Arial"/>
                 <w:b/>
-                <w:color w:val="0000FF"/>
                 <w:szCs w:val="24"/>
-                <w:u w:val="single"/>
+              </w:rPr>
+            </w:pPr>
+            <w:r>
+              <w:rPr>
+                <w:rFonts w:ascii="Arial" w:hAnsi="Arial"/>
+                <w:b/>
+                <w:bCs/>
+                <w:szCs w:val="24"/>
+              </w:rPr>
+              <w:t>Please only provide the data requested as anything additional will need to be destroyed as it cannot form part of this SAR disclosure.</w:t>
+            </w:r>
+          </w:p>
+          <w:p>
+            <w:pPr>
+              <w:jc w:val="both"/>
+              <w:rPr>
+                <w:rFonts w:ascii="Arial" w:hAnsi="Arial"/>
+                <w:b/>
+                <w:bCs/>
+                <w:szCs w:val="24"/>
+              </w:rPr>
+            </w:pPr>
+          </w:p>
+          <w:p>
+            <w:pPr>
+              <w:jc w:val="both"/>
+              <w:rPr>
+                <w:rFonts w:ascii="Arial" w:hAnsi="Arial"/>
+                <w:b/>
+                <w:szCs w:val="24"/>
+              </w:rPr>
+            </w:pPr>
+            <w:r>
+              <w:rPr>
+                <w:rFonts w:ascii="Arial" w:hAnsi="Arial"/>
+                <w:b/>
+                <w:bCs/>
+                <w:szCs w:val="24"/>
+              </w:rPr>
+              <w:t>If a date range has not been provided, we require ALL data.</w:t>
+            </w:r>
+          </w:p>
+          <w:p>
+            <w:pPr>
+              <w:jc w:val="both"/>
+              <w:rPr>
+                <w:rFonts w:ascii="Arial" w:hAnsi="Arial"/>
+                <w:b/>
+                <w:szCs w:val="24"/>
               </w:rPr>
             </w:pPr>
           </w:p>
@@ -1982,6 +2029,165 @@
               </w:tc>
             </w:tr>
           </w:tbl>
+          <w:p>
+            <w:pPr>
+              <w:rPr>
+                <w:rFonts w:ascii="Arial" w:hAnsi="Arial"/>
+                <w:b/>
+                <w:szCs w:val="24"/>
+              </w:rPr>
+            </w:pPr>
+          </w:p>
+          <w:p>
+            <w:pPr>
+              <w:rPr>
+                <w:rFonts w:ascii="Arial" w:hAnsi="Arial"/>
+                <w:b/>
+                <w:szCs w:val="24"/>
+              </w:rPr>
+            </w:pPr>
+            <w:r>
+              <w:rPr>
+                <w:rFonts w:ascii="Arial" w:hAnsi="Arial"/>
+                <w:b/>
+                <w:szCs w:val="24"/>
+              </w:rPr>
+              <w:fldChar w:fldCharType="begin"/>
+            </w:r>
+            <w:r>
+              <w:rPr>
+                <w:rFonts w:ascii="Arial" w:hAnsi="Arial"/>
+                <w:b/>
+                <w:szCs w:val="24"/>
+              </w:rPr>
+              <w:instrText xml:space="preserve"> MERGEFIELD request_additional_info:each(info) \* MERGEFORMAT </w:instrText>
+            </w:r>
+            <w:r>
+              <w:rPr>
+                <w:rFonts w:ascii="Arial" w:hAnsi="Arial"/>
+                <w:b/>
+                <w:szCs w:val="24"/>
+              </w:rPr>
+              <w:fldChar w:fldCharType="separate"/>
+            </w:r>
+            <w:r>
+              <w:rPr>
+                <w:rFonts w:ascii="Arial" w:hAnsi="Arial"/>
+                <w:b/>
+                <w:noProof/>
+                <w:szCs w:val="24"/>
+              </w:rPr>
+              <w:t>«request_additional_info:each(info)»</w:t>
+            </w:r>
+            <w:r>
+              <w:rPr>
+                <w:rFonts w:ascii="Arial" w:hAnsi="Arial"/>
+                <w:b/>
+                <w:szCs w:val="24"/>
+              </w:rPr>
+              <w:fldChar w:fldCharType="end"/>
+            </w:r>
+          </w:p>
+          <w:p>
+            <w:pPr>
+              <w:rPr>
+                <w:rFonts w:ascii="Arial" w:hAnsi="Arial"/>
+                <w:b/>
+                <w:szCs w:val="24"/>
+              </w:rPr>
+            </w:pPr>
+            <w:r>
+              <w:rPr>
+                <w:rFonts w:ascii="Arial" w:hAnsi="Arial"/>
+                <w:b/>
+                <w:szCs w:val="24"/>
+              </w:rPr>
+              <w:fldChar w:fldCharType="begin"/>
+            </w:r>
+            <w:r>
+              <w:rPr>
+                <w:rFonts w:ascii="Arial" w:hAnsi="Arial"/>
+                <w:b/>
+                <w:szCs w:val="24"/>
+              </w:rPr>
+              <w:instrText xml:space="preserve"> MERGEFIELD =info.additional_info \* MERGEFORMAT </w:instrText>
+            </w:r>
+            <w:r>
+              <w:rPr>
+                <w:rFonts w:ascii="Arial" w:hAnsi="Arial"/>
+                <w:b/>
+                <w:szCs w:val="24"/>
+              </w:rPr>
+              <w:fldChar w:fldCharType="separate"/>
+            </w:r>
+            <w:r>
+              <w:rPr>
+                <w:rFonts w:ascii="Arial" w:hAnsi="Arial"/>
+                <w:b/>
+                <w:noProof/>
+                <w:szCs w:val="24"/>
+              </w:rPr>
+              <w:t>«=info.additional_info»</w:t>
+            </w:r>
+            <w:r>
+              <w:rPr>
+                <w:rFonts w:ascii="Arial" w:hAnsi="Arial"/>
+                <w:b/>
+                <w:szCs w:val="24"/>
+              </w:rPr>
+              <w:fldChar w:fldCharType="end"/>
+            </w:r>
+          </w:p>
+          <w:p>
+            <w:pPr>
+              <w:rPr>
+                <w:rFonts w:ascii="Arial" w:hAnsi="Arial"/>
+                <w:b/>
+                <w:szCs w:val="24"/>
+              </w:rPr>
+            </w:pPr>
+            <w:r>
+              <w:rPr>
+                <w:rFonts w:ascii="Arial" w:hAnsi="Arial"/>
+                <w:b/>
+                <w:szCs w:val="24"/>
+              </w:rPr>
+              <w:fldChar w:fldCharType="begin"/>
+            </w:r>
+            <w:r>
+              <w:rPr>
+                <w:rFonts w:ascii="Arial" w:hAnsi="Arial"/>
+                <w:b/>
+                <w:szCs w:val="24"/>
+              </w:rPr>
+              <w:instrText xml:space="preserve"> MERGEFIELD request_additional_info:endEach \* MERGEFORMAT </w:instrText>
+            </w:r>
+            <w:r>
+              <w:rPr>
+                <w:rFonts w:ascii="Arial" w:hAnsi="Arial"/>
+                <w:b/>
+                <w:szCs w:val="24"/>
+              </w:rPr>
+              <w:fldChar w:fldCharType="separate"/>
+            </w:r>
+            <w:r>
+              <w:rPr>
+                <w:rFonts w:ascii="Arial" w:hAnsi="Arial"/>
+                <w:b/>
+                <w:noProof/>
+                <w:szCs w:val="24"/>
+              </w:rPr>
+              <w:t>«request_additional_info:endEach»</w:t>
+            </w:r>
+            <w:r>
+              <w:rPr>
+                <w:rFonts w:ascii="Arial" w:hAnsi="Arial"/>
+                <w:b/>
+                <w:szCs w:val="24"/>
+              </w:rPr>
+              <w:fldChar w:fldCharType="end"/>
+            </w:r>
+          </w:p>
           <w:p>
             <w:pPr>
               <w:rPr>
@@ -4520,7 +4726,6 @@
   <w:style w:type="character" w:default="1" w:styleId="DefaultParagraphFont">
     <w:name w:val="Default Paragraph Font"/>
     <w:uiPriority w:val="1"/>
-    <w:semiHidden/>
     <w:unhideWhenUsed/>
   </w:style>
   <w:style w:type="table" w:default="1" w:styleId="TableNormal">

</xml_diff>

<commit_message>
refactor using array of strings
</commit_message>
<xml_diff>
--- a/lib/assets/standard.docx
+++ b/lib/assets/standard.docx
@@ -52,7 +52,7 @@
                       <w:noProof/>
                     </w:rPr>
                     <w:drawing>
-                      <wp:inline distT="0" distB="0" distL="0" distR="0" wp14:anchorId="5F771495" wp14:editId="1B2BF066">
+                      <wp:inline distT="0" distB="0" distL="0" distR="0" wp14:anchorId="5F771495" wp14:editId="357B1FB3">
                         <wp:extent cx="1574800" cy="609600"/>
                         <wp:effectExtent l="0" t="0" r="0" b="0"/>
                         <wp:docPr id="1" name="Picture 1"/>
@@ -2060,7 +2060,7 @@
                 <w:b/>
                 <w:szCs w:val="24"/>
               </w:rPr>
-              <w:instrText xml:space="preserve"> MERGEFIELD request_additional_info:each(info) \* MERGEFORMAT </w:instrText>
+              <w:instrText xml:space="preserve"> MERGEFIELD =request_additional_info \* MERGEFORMAT </w:instrText>
             </w:r>
             <w:r>
               <w:rPr>
@@ -2077,7 +2077,7 @@
                 <w:noProof/>
                 <w:szCs w:val="24"/>
               </w:rPr>
-              <w:t>«request_additional_info:each(info)»</w:t>
+              <w:t>«=request_additional_info»</w:t>
             </w:r>
             <w:r>
               <w:rPr>
@@ -2087,115 +2087,6 @@
               </w:rPr>
               <w:fldChar w:fldCharType="end"/>
             </w:r>
-          </w:p>
-          <w:p>
-            <w:pPr>
-              <w:rPr>
-                <w:rFonts w:ascii="Arial" w:hAnsi="Arial"/>
-                <w:b/>
-                <w:szCs w:val="24"/>
-              </w:rPr>
-            </w:pPr>
-            <w:r>
-              <w:rPr>
-                <w:rFonts w:ascii="Arial" w:hAnsi="Arial"/>
-                <w:b/>
-                <w:szCs w:val="24"/>
-              </w:rPr>
-              <w:fldChar w:fldCharType="begin"/>
-            </w:r>
-            <w:r>
-              <w:rPr>
-                <w:rFonts w:ascii="Arial" w:hAnsi="Arial"/>
-                <w:b/>
-                <w:szCs w:val="24"/>
-              </w:rPr>
-              <w:instrText xml:space="preserve"> MERGEFIELD =info.additional_info \* MERGEFORMAT </w:instrText>
-            </w:r>
-            <w:r>
-              <w:rPr>
-                <w:rFonts w:ascii="Arial" w:hAnsi="Arial"/>
-                <w:b/>
-                <w:szCs w:val="24"/>
-              </w:rPr>
-              <w:fldChar w:fldCharType="separate"/>
-            </w:r>
-            <w:r>
-              <w:rPr>
-                <w:rFonts w:ascii="Arial" w:hAnsi="Arial"/>
-                <w:b/>
-                <w:noProof/>
-                <w:szCs w:val="24"/>
-              </w:rPr>
-              <w:t>«=info.additional_info»</w:t>
-            </w:r>
-            <w:r>
-              <w:rPr>
-                <w:rFonts w:ascii="Arial" w:hAnsi="Arial"/>
-                <w:b/>
-                <w:szCs w:val="24"/>
-              </w:rPr>
-              <w:fldChar w:fldCharType="end"/>
-            </w:r>
-          </w:p>
-          <w:p>
-            <w:pPr>
-              <w:rPr>
-                <w:rFonts w:ascii="Arial" w:hAnsi="Arial"/>
-                <w:b/>
-                <w:szCs w:val="24"/>
-              </w:rPr>
-            </w:pPr>
-            <w:r>
-              <w:rPr>
-                <w:rFonts w:ascii="Arial" w:hAnsi="Arial"/>
-                <w:b/>
-                <w:szCs w:val="24"/>
-              </w:rPr>
-              <w:fldChar w:fldCharType="begin"/>
-            </w:r>
-            <w:r>
-              <w:rPr>
-                <w:rFonts w:ascii="Arial" w:hAnsi="Arial"/>
-                <w:b/>
-                <w:szCs w:val="24"/>
-              </w:rPr>
-              <w:instrText xml:space="preserve"> MERGEFIELD request_additional_info:endEach \* MERGEFORMAT </w:instrText>
-            </w:r>
-            <w:r>
-              <w:rPr>
-                <w:rFonts w:ascii="Arial" w:hAnsi="Arial"/>
-                <w:b/>
-                <w:szCs w:val="24"/>
-              </w:rPr>
-              <w:fldChar w:fldCharType="separate"/>
-            </w:r>
-            <w:r>
-              <w:rPr>
-                <w:rFonts w:ascii="Arial" w:hAnsi="Arial"/>
-                <w:b/>
-                <w:noProof/>
-                <w:szCs w:val="24"/>
-              </w:rPr>
-              <w:t>«request_additional_info:endEach»</w:t>
-            </w:r>
-            <w:r>
-              <w:rPr>
-                <w:rFonts w:ascii="Arial" w:hAnsi="Arial"/>
-                <w:b/>
-                <w:szCs w:val="24"/>
-              </w:rPr>
-              <w:fldChar w:fldCharType="end"/>
-            </w:r>
-          </w:p>
-          <w:p>
-            <w:pPr>
-              <w:rPr>
-                <w:rFonts w:ascii="Arial" w:hAnsi="Arial"/>
-                <w:b/>
-                <w:szCs w:val="24"/>
-              </w:rPr>
-            </w:pPr>
           </w:p>
           <w:p>
             <w:pPr>
@@ -4726,6 +4617,7 @@
   <w:style w:type="character" w:default="1" w:styleId="DefaultParagraphFont">
     <w:name w:val="Default Paragraph Font"/>
     <w:uiPriority w:val="1"/>
+    <w:semiHidden/>
     <w:unhideWhenUsed/>
   </w:style>
   <w:style w:type="table" w:default="1" w:styleId="TableNormal">

</xml_diff>

<commit_message>
Day 1 template - add new dynamic content (#2501)
</commit_message>
<xml_diff>
--- a/lib/assets/standard.docx
+++ b/lib/assets/standard.docx
@@ -52,7 +52,7 @@
                       <w:noProof/>
                     </w:rPr>
                     <w:drawing>
-                      <wp:inline distT="0" distB="0" distL="0" distR="0" wp14:anchorId="5F771495" wp14:editId="4F8F5792">
+                      <wp:inline distT="0" distB="0" distL="0" distR="0" wp14:anchorId="5F771495" wp14:editId="357B1FB3">
                         <wp:extent cx="1574800" cy="609600"/>
                         <wp:effectExtent l="0" t="0" r="0" b="0"/>
                         <wp:docPr id="1" name="Picture 1"/>
@@ -1353,13 +1353,60 @@
           </w:tcPr>
           <w:p>
             <w:pPr>
-              <w:ind w:left="720"/>
+              <w:jc w:val="both"/>
               <w:rPr>
                 <w:rFonts w:ascii="Arial" w:hAnsi="Arial"/>
                 <w:b/>
-                <w:color w:val="0000FF"/>
                 <w:szCs w:val="24"/>
-                <w:u w:val="single"/>
+              </w:rPr>
+            </w:pPr>
+            <w:r>
+              <w:rPr>
+                <w:rFonts w:ascii="Arial" w:hAnsi="Arial"/>
+                <w:b/>
+                <w:bCs/>
+                <w:szCs w:val="24"/>
+              </w:rPr>
+              <w:t>Please only provide the data requested as anything additional will need to be destroyed as it cannot form part of this SAR disclosure.</w:t>
+            </w:r>
+          </w:p>
+          <w:p>
+            <w:pPr>
+              <w:jc w:val="both"/>
+              <w:rPr>
+                <w:rFonts w:ascii="Arial" w:hAnsi="Arial"/>
+                <w:b/>
+                <w:bCs/>
+                <w:szCs w:val="24"/>
+              </w:rPr>
+            </w:pPr>
+          </w:p>
+          <w:p>
+            <w:pPr>
+              <w:jc w:val="both"/>
+              <w:rPr>
+                <w:rFonts w:ascii="Arial" w:hAnsi="Arial"/>
+                <w:b/>
+                <w:szCs w:val="24"/>
+              </w:rPr>
+            </w:pPr>
+            <w:r>
+              <w:rPr>
+                <w:rFonts w:ascii="Arial" w:hAnsi="Arial"/>
+                <w:b/>
+                <w:bCs/>
+                <w:szCs w:val="24"/>
+              </w:rPr>
+              <w:t>If a date range has not been provided, we require ALL data.</w:t>
+            </w:r>
+          </w:p>
+          <w:p>
+            <w:pPr>
+              <w:jc w:val="both"/>
+              <w:rPr>
+                <w:rFonts w:ascii="Arial" w:hAnsi="Arial"/>
+                <w:b/>
+                <w:szCs w:val="24"/>
               </w:rPr>
             </w:pPr>
           </w:p>
@@ -1990,6 +2037,56 @@
                 <w:szCs w:val="24"/>
               </w:rPr>
             </w:pPr>
+          </w:p>
+          <w:p>
+            <w:pPr>
+              <w:rPr>
+                <w:rFonts w:ascii="Arial" w:hAnsi="Arial"/>
+                <w:b/>
+                <w:szCs w:val="24"/>
+              </w:rPr>
+            </w:pPr>
+            <w:r>
+              <w:rPr>
+                <w:rFonts w:ascii="Arial" w:hAnsi="Arial"/>
+                <w:b/>
+                <w:szCs w:val="24"/>
+              </w:rPr>
+              <w:fldChar w:fldCharType="begin"/>
+            </w:r>
+            <w:r>
+              <w:rPr>
+                <w:rFonts w:ascii="Arial" w:hAnsi="Arial"/>
+                <w:b/>
+                <w:szCs w:val="24"/>
+              </w:rPr>
+              <w:instrText xml:space="preserve"> MERGEFIELD =request_additional_info \* MERGEFORMAT </w:instrText>
+            </w:r>
+            <w:r>
+              <w:rPr>
+                <w:rFonts w:ascii="Arial" w:hAnsi="Arial"/>
+                <w:b/>
+                <w:szCs w:val="24"/>
+              </w:rPr>
+              <w:fldChar w:fldCharType="separate"/>
+            </w:r>
+            <w:r>
+              <w:rPr>
+                <w:rFonts w:ascii="Arial" w:hAnsi="Arial"/>
+                <w:b/>
+                <w:noProof/>
+                <w:szCs w:val="24"/>
+              </w:rPr>
+              <w:t>«=request_additional_info»</w:t>
+            </w:r>
+            <w:r>
+              <w:rPr>
+                <w:rFonts w:ascii="Arial" w:hAnsi="Arial"/>
+                <w:b/>
+                <w:szCs w:val="24"/>
+              </w:rPr>
+              <w:fldChar w:fldCharType="end"/>
+            </w:r>
           </w:p>
           <w:p>
             <w:pPr>

</xml_diff>

<commit_message>
Add alias and PNC
</commit_message>
<xml_diff>
--- a/lib/assets/standard.docx
+++ b/lib/assets/standard.docx
@@ -1,6 +1,6 @@
 
 <file path=word/document.xml><?xml version="1.0" encoding="utf-8"?>
-<w:document xmlns:wpc="http://schemas.microsoft.com/office/word/2010/wordprocessingCanvas" xmlns:cx="http://schemas.microsoft.com/office/drawing/2014/chartex" xmlns:cx1="http://schemas.microsoft.com/office/drawing/2015/9/8/chartex" xmlns:cx2="http://schemas.microsoft.com/office/drawing/2015/10/21/chartex" xmlns:cx3="http://schemas.microsoft.com/office/drawing/2016/5/9/chartex" xmlns:cx4="http://schemas.microsoft.com/office/drawing/2016/5/10/chartex" xmlns:cx5="http://schemas.microsoft.com/office/drawing/2016/5/11/chartex" xmlns:cx6="http://schemas.microsoft.com/office/drawing/2016/5/12/chartex" xmlns:cx7="http://schemas.microsoft.com/office/drawing/2016/5/13/chartex" xmlns:cx8="http://schemas.microsoft.com/office/drawing/2016/5/14/chartex" xmlns:mc="http://schemas.openxmlformats.org/markup-compatibility/2006" xmlns:aink="http://schemas.microsoft.com/office/drawing/2016/ink" xmlns:am3d="http://schemas.microsoft.com/office/drawing/2017/model3d" xmlns:o="urn:schemas-microsoft-com:office:office" xmlns:oel="http://schemas.microsoft.com/office/2019/extlst" xmlns:r="http://schemas.openxmlformats.org/officeDocument/2006/relationships" xmlns:m="http://schemas.openxmlformats.org/officeDocument/2006/math" xmlns:v="urn:schemas-microsoft-com:vml" xmlns:wp14="http://schemas.microsoft.com/office/word/2010/wordprocessingDrawing" xmlns:wp="http://schemas.openxmlformats.org/drawingml/2006/wordprocessingDrawing" xmlns:w10="urn:schemas-microsoft-com:office:word" xmlns:w="http://schemas.openxmlformats.org/wordprocessingml/2006/main" xmlns:w14="http://schemas.microsoft.com/office/word/2010/wordml" xmlns:w15="http://schemas.microsoft.com/office/word/2012/wordml" xmlns:w16cex="http://schemas.microsoft.com/office/word/2018/wordml/cex" xmlns:w16cid="http://schemas.microsoft.com/office/word/2016/wordml/cid" xmlns:w16="http://schemas.microsoft.com/office/word/2018/wordml" xmlns:w16du="http://schemas.microsoft.com/office/word/2023/wordml/word16du" xmlns:w16sdtdh="http://schemas.microsoft.com/office/word/2020/wordml/sdtdatahash" xmlns:w16se="http://schemas.microsoft.com/office/word/2015/wordml/symex" xmlns:wpg="http://schemas.microsoft.com/office/word/2010/wordprocessingGroup" xmlns:wpi="http://schemas.microsoft.com/office/word/2010/wordprocessingInk" xmlns:wne="http://schemas.microsoft.com/office/word/2006/wordml" xmlns:wps="http://schemas.microsoft.com/office/word/2010/wordprocessingShape" mc:Ignorable="w14 w15 w16se w16cid w16 w16cex w16sdtdh w16du wp14">
+<w:document xmlns:wpc="http://schemas.microsoft.com/office/word/2010/wordprocessingCanvas" xmlns:cx="http://schemas.microsoft.com/office/drawing/2014/chartex" xmlns:cx1="http://schemas.microsoft.com/office/drawing/2015/9/8/chartex" xmlns:cx2="http://schemas.microsoft.com/office/drawing/2015/10/21/chartex" xmlns:cx3="http://schemas.microsoft.com/office/drawing/2016/5/9/chartex" xmlns:cx4="http://schemas.microsoft.com/office/drawing/2016/5/10/chartex" xmlns:cx5="http://schemas.microsoft.com/office/drawing/2016/5/11/chartex" xmlns:cx6="http://schemas.microsoft.com/office/drawing/2016/5/12/chartex" xmlns:cx7="http://schemas.microsoft.com/office/drawing/2016/5/13/chartex" xmlns:cx8="http://schemas.microsoft.com/office/drawing/2016/5/14/chartex" xmlns:mc="http://schemas.openxmlformats.org/markup-compatibility/2006" xmlns:aink="http://schemas.microsoft.com/office/drawing/2016/ink" xmlns:am3d="http://schemas.microsoft.com/office/drawing/2017/model3d" xmlns:o="urn:schemas-microsoft-com:office:office" xmlns:oel="http://schemas.microsoft.com/office/2019/extlst" xmlns:r="http://schemas.openxmlformats.org/officeDocument/2006/relationships" xmlns:m="http://schemas.openxmlformats.org/officeDocument/2006/math" xmlns:v="urn:schemas-microsoft-com:vml" xmlns:wp14="http://schemas.microsoft.com/office/word/2010/wordprocessingDrawing" xmlns:wp="http://schemas.openxmlformats.org/drawingml/2006/wordprocessingDrawing" xmlns:w10="urn:schemas-microsoft-com:office:word" xmlns:w="http://schemas.openxmlformats.org/wordprocessingml/2006/main" xmlns:w14="http://schemas.microsoft.com/office/word/2010/wordml" xmlns:w15="http://schemas.microsoft.com/office/word/2012/wordml" xmlns:w16cex="http://schemas.microsoft.com/office/word/2018/wordml/cex" xmlns:w16cid="http://schemas.microsoft.com/office/word/2016/wordml/cid" xmlns:w16="http://schemas.microsoft.com/office/word/2018/wordml" xmlns:w16sdtdh="http://schemas.microsoft.com/office/word/2020/wordml/sdtdatahash" xmlns:w16se="http://schemas.microsoft.com/office/word/2015/wordml/symex" xmlns:wpg="http://schemas.microsoft.com/office/word/2010/wordprocessingGroup" xmlns:wpi="http://schemas.microsoft.com/office/word/2010/wordprocessingInk" xmlns:wne="http://schemas.microsoft.com/office/word/2006/wordml" xmlns:wps="http://schemas.microsoft.com/office/word/2010/wordprocessingShape" mc:Ignorable="w14 w15 w16se w16cid w16 w16cex w16sdtdh wp14">
   <w:body>
     <w:tbl>
       <w:tblPr>
@@ -1057,6 +1057,7 @@
               <w:rPr>
                 <w:rFonts w:ascii="Arial" w:hAnsi="Arial" w:cs="Arial"/>
                 <w:b/>
+                <w:bCs/>
                 <w:sz w:val="22"/>
                 <w:szCs w:val="22"/>
               </w:rPr>
@@ -1157,6 +1158,107 @@
                 <w:szCs w:val="22"/>
               </w:rPr>
               <w:t>«=prison_numbers»</w:t>
+            </w:r>
+            <w:r>
+              <w:rPr>
+                <w:rFonts w:ascii="Arial" w:hAnsi="Arial" w:cs="Arial"/>
+                <w:b/>
+                <w:bCs/>
+                <w:sz w:val="22"/>
+                <w:szCs w:val="22"/>
+              </w:rPr>
+              <w:fldChar w:fldCharType="end"/>
+            </w:r>
+          </w:p>
+          <w:p>
+            <w:pPr>
+              <w:rPr>
+                <w:rFonts w:ascii="Arial" w:hAnsi="Arial" w:cs="Arial"/>
+                <w:b/>
+                <w:sz w:val="22"/>
+                <w:szCs w:val="22"/>
+              </w:rPr>
+            </w:pPr>
+            <w:r>
+              <w:rPr>
+                <w:rFonts w:ascii="Arial" w:hAnsi="Arial" w:cs="Arial"/>
+                <w:b/>
+                <w:bCs/>
+                <w:sz w:val="22"/>
+                <w:szCs w:val="22"/>
+              </w:rPr>
+              <w:t xml:space="preserve">PNC Number: </w:t>
+            </w:r>
+            <w:r>
+              <w:rPr>
+                <w:rFonts w:ascii="Arial" w:hAnsi="Arial" w:cs="Arial"/>
+                <w:b/>
+                <w:bCs/>
+                <w:sz w:val="22"/>
+                <w:szCs w:val="22"/>
+              </w:rPr>
+              <w:fldChar w:fldCharType="begin"/>
+            </w:r>
+            <w:r>
+              <w:rPr>
+                <w:rFonts w:ascii="Arial" w:hAnsi="Arial" w:cs="Arial"/>
+                <w:b/>
+                <w:bCs/>
+                <w:sz w:val="22"/>
+                <w:szCs w:val="22"/>
+              </w:rPr>
+              <w:instrText xml:space="preserve"> MERGEFIELD =</w:instrText>
+            </w:r>
+            <w:r>
+              <w:rPr>
+                <w:rFonts w:ascii="Arial" w:hAnsi="Arial" w:cs="Arial"/>
+                <w:b/>
+                <w:bCs/>
+                <w:sz w:val="22"/>
+                <w:szCs w:val="22"/>
+              </w:rPr>
+              <w:instrText>p</w:instrText>
+            </w:r>
+            <w:r>
+              <w:rPr>
+                <w:rFonts w:ascii="Arial" w:hAnsi="Arial" w:cs="Arial"/>
+                <w:b/>
+                <w:bCs/>
+                <w:sz w:val="22"/>
+                <w:szCs w:val="22"/>
+              </w:rPr>
+              <w:instrText>nc</w:instrText>
+            </w:r>
+            <w:r>
+              <w:rPr>
+                <w:rFonts w:ascii="Arial" w:hAnsi="Arial" w:cs="Arial"/>
+                <w:b/>
+                <w:bCs/>
+                <w:sz w:val="22"/>
+                <w:szCs w:val="22"/>
+              </w:rPr>
+              <w:instrText xml:space="preserve"> \* MERGEFORMAT </w:instrText>
+            </w:r>
+            <w:r>
+              <w:rPr>
+                <w:rFonts w:ascii="Arial" w:hAnsi="Arial" w:cs="Arial"/>
+                <w:b/>
+                <w:bCs/>
+                <w:sz w:val="22"/>
+                <w:szCs w:val="22"/>
+              </w:rPr>
+              <w:fldChar w:fldCharType="separate"/>
+            </w:r>
+            <w:r>
+              <w:rPr>
+                <w:rFonts w:ascii="Arial" w:hAnsi="Arial" w:cs="Arial"/>
+                <w:b/>
+                <w:bCs/>
+                <w:noProof/>
+                <w:sz w:val="22"/>
+                <w:szCs w:val="22"/>
+              </w:rPr>
+              <w:t>«=pnc»</w:t>
             </w:r>
             <w:r>
               <w:rPr>
@@ -3053,7 +3155,7 @@
 </file>
 
 <file path=word/numbering.xml><?xml version="1.0" encoding="utf-8"?>
-<w:numbering xmlns:wpc="http://schemas.microsoft.com/office/word/2010/wordprocessingCanvas" xmlns:cx="http://schemas.microsoft.com/office/drawing/2014/chartex" xmlns:cx1="http://schemas.microsoft.com/office/drawing/2015/9/8/chartex" xmlns:cx2="http://schemas.microsoft.com/office/drawing/2015/10/21/chartex" xmlns:cx3="http://schemas.microsoft.com/office/drawing/2016/5/9/chartex" xmlns:cx4="http://schemas.microsoft.com/office/drawing/2016/5/10/chartex" xmlns:cx5="http://schemas.microsoft.com/office/drawing/2016/5/11/chartex" xmlns:cx6="http://schemas.microsoft.com/office/drawing/2016/5/12/chartex" xmlns:cx7="http://schemas.microsoft.com/office/drawing/2016/5/13/chartex" xmlns:cx8="http://schemas.microsoft.com/office/drawing/2016/5/14/chartex" xmlns:mc="http://schemas.openxmlformats.org/markup-compatibility/2006" xmlns:aink="http://schemas.microsoft.com/office/drawing/2016/ink" xmlns:am3d="http://schemas.microsoft.com/office/drawing/2017/model3d" xmlns:o="urn:schemas-microsoft-com:office:office" xmlns:oel="http://schemas.microsoft.com/office/2019/extlst" xmlns:r="http://schemas.openxmlformats.org/officeDocument/2006/relationships" xmlns:m="http://schemas.openxmlformats.org/officeDocument/2006/math" xmlns:v="urn:schemas-microsoft-com:vml" xmlns:wp14="http://schemas.microsoft.com/office/word/2010/wordprocessingDrawing" xmlns:wp="http://schemas.openxmlformats.org/drawingml/2006/wordprocessingDrawing" xmlns:w10="urn:schemas-microsoft-com:office:word" xmlns:w="http://schemas.openxmlformats.org/wordprocessingml/2006/main" xmlns:w14="http://schemas.microsoft.com/office/word/2010/wordml" xmlns:w15="http://schemas.microsoft.com/office/word/2012/wordml" xmlns:w16cex="http://schemas.microsoft.com/office/word/2018/wordml/cex" xmlns:w16cid="http://schemas.microsoft.com/office/word/2016/wordml/cid" xmlns:w16="http://schemas.microsoft.com/office/word/2018/wordml" xmlns:w16du="http://schemas.microsoft.com/office/word/2023/wordml/word16du" xmlns:w16sdtdh="http://schemas.microsoft.com/office/word/2020/wordml/sdtdatahash" xmlns:w16se="http://schemas.microsoft.com/office/word/2015/wordml/symex" xmlns:wpg="http://schemas.microsoft.com/office/word/2010/wordprocessingGroup" xmlns:wpi="http://schemas.microsoft.com/office/word/2010/wordprocessingInk" xmlns:wne="http://schemas.microsoft.com/office/word/2006/wordml" xmlns:wps="http://schemas.microsoft.com/office/word/2010/wordprocessingShape" mc:Ignorable="w14 w15 w16se w16cid w16 w16cex w16sdtdh w16du wp14">
+<w:numbering xmlns:wpc="http://schemas.microsoft.com/office/word/2010/wordprocessingCanvas" xmlns:cx="http://schemas.microsoft.com/office/drawing/2014/chartex" xmlns:cx1="http://schemas.microsoft.com/office/drawing/2015/9/8/chartex" xmlns:cx2="http://schemas.microsoft.com/office/drawing/2015/10/21/chartex" xmlns:cx3="http://schemas.microsoft.com/office/drawing/2016/5/9/chartex" xmlns:cx4="http://schemas.microsoft.com/office/drawing/2016/5/10/chartex" xmlns:cx5="http://schemas.microsoft.com/office/drawing/2016/5/11/chartex" xmlns:cx6="http://schemas.microsoft.com/office/drawing/2016/5/12/chartex" xmlns:cx7="http://schemas.microsoft.com/office/drawing/2016/5/13/chartex" xmlns:cx8="http://schemas.microsoft.com/office/drawing/2016/5/14/chartex" xmlns:mc="http://schemas.openxmlformats.org/markup-compatibility/2006" xmlns:aink="http://schemas.microsoft.com/office/drawing/2016/ink" xmlns:am3d="http://schemas.microsoft.com/office/drawing/2017/model3d" xmlns:o="urn:schemas-microsoft-com:office:office" xmlns:oel="http://schemas.microsoft.com/office/2019/extlst" xmlns:r="http://schemas.openxmlformats.org/officeDocument/2006/relationships" xmlns:m="http://schemas.openxmlformats.org/officeDocument/2006/math" xmlns:v="urn:schemas-microsoft-com:vml" xmlns:wp14="http://schemas.microsoft.com/office/word/2010/wordprocessingDrawing" xmlns:wp="http://schemas.openxmlformats.org/drawingml/2006/wordprocessingDrawing" xmlns:w10="urn:schemas-microsoft-com:office:word" xmlns:w="http://schemas.openxmlformats.org/wordprocessingml/2006/main" xmlns:w14="http://schemas.microsoft.com/office/word/2010/wordml" xmlns:w15="http://schemas.microsoft.com/office/word/2012/wordml" xmlns:w16cex="http://schemas.microsoft.com/office/word/2018/wordml/cex" xmlns:w16cid="http://schemas.microsoft.com/office/word/2016/wordml/cid" xmlns:w16="http://schemas.microsoft.com/office/word/2018/wordml" xmlns:w16sdtdh="http://schemas.microsoft.com/office/word/2020/wordml/sdtdatahash" xmlns:w16se="http://schemas.microsoft.com/office/word/2015/wordml/symex" xmlns:wpg="http://schemas.microsoft.com/office/word/2010/wordprocessingGroup" xmlns:wpi="http://schemas.microsoft.com/office/word/2010/wordprocessingInk" xmlns:wne="http://schemas.microsoft.com/office/word/2006/wordml" xmlns:wps="http://schemas.microsoft.com/office/word/2010/wordprocessingShape" mc:Ignorable="w14 w15 w16se w16cid w16 w16cex w16sdtdh wp14">
   <w:abstractNum w:abstractNumId="0" w15:restartNumberingAfterBreak="0">
     <w:nsid w:val="0E44707B"/>
     <w:multiLevelType w:val="hybridMultilevel"/>
@@ -4252,7 +4354,7 @@
 </file>
 
 <file path=word/styles.xml><?xml version="1.0" encoding="utf-8"?>
-<w:styles xmlns:mc="http://schemas.openxmlformats.org/markup-compatibility/2006" xmlns:r="http://schemas.openxmlformats.org/officeDocument/2006/relationships" xmlns:w="http://schemas.openxmlformats.org/wordprocessingml/2006/main" xmlns:w14="http://schemas.microsoft.com/office/word/2010/wordml" xmlns:w15="http://schemas.microsoft.com/office/word/2012/wordml" xmlns:w16cex="http://schemas.microsoft.com/office/word/2018/wordml/cex" xmlns:w16cid="http://schemas.microsoft.com/office/word/2016/wordml/cid" xmlns:w16="http://schemas.microsoft.com/office/word/2018/wordml" xmlns:w16du="http://schemas.microsoft.com/office/word/2023/wordml/word16du" xmlns:w16sdtdh="http://schemas.microsoft.com/office/word/2020/wordml/sdtdatahash" xmlns:w16se="http://schemas.microsoft.com/office/word/2015/wordml/symex" mc:Ignorable="w14 w15 w16se w16cid w16 w16cex w16sdtdh w16du">
+<w:styles xmlns:mc="http://schemas.openxmlformats.org/markup-compatibility/2006" xmlns:r="http://schemas.openxmlformats.org/officeDocument/2006/relationships" xmlns:w="http://schemas.openxmlformats.org/wordprocessingml/2006/main" xmlns:w14="http://schemas.microsoft.com/office/word/2010/wordml" xmlns:w15="http://schemas.microsoft.com/office/word/2012/wordml" xmlns:w16cex="http://schemas.microsoft.com/office/word/2018/wordml/cex" xmlns:w16cid="http://schemas.microsoft.com/office/word/2016/wordml/cid" xmlns:w16="http://schemas.microsoft.com/office/word/2018/wordml" xmlns:w16sdtdh="http://schemas.microsoft.com/office/word/2020/wordml/sdtdatahash" xmlns:w16se="http://schemas.microsoft.com/office/word/2015/wordml/symex" mc:Ignorable="w14 w15 w16se w16cid w16 w16cex w16sdtdh">
   <w:docDefaults>
     <w:rPrDefault>
       <w:rPr>

</xml_diff>

<commit_message>
CDPT-2377, CDPT-2378 Add alias and PNC to Standard commissioning document (#2532)
</commit_message>
<xml_diff>
--- a/lib/assets/standard.docx
+++ b/lib/assets/standard.docx
@@ -1,6 +1,6 @@
 
 <file path=word/document.xml><?xml version="1.0" encoding="utf-8"?>
-<w:document xmlns:wpc="http://schemas.microsoft.com/office/word/2010/wordprocessingCanvas" xmlns:cx="http://schemas.microsoft.com/office/drawing/2014/chartex" xmlns:cx1="http://schemas.microsoft.com/office/drawing/2015/9/8/chartex" xmlns:cx2="http://schemas.microsoft.com/office/drawing/2015/10/21/chartex" xmlns:cx3="http://schemas.microsoft.com/office/drawing/2016/5/9/chartex" xmlns:cx4="http://schemas.microsoft.com/office/drawing/2016/5/10/chartex" xmlns:cx5="http://schemas.microsoft.com/office/drawing/2016/5/11/chartex" xmlns:cx6="http://schemas.microsoft.com/office/drawing/2016/5/12/chartex" xmlns:cx7="http://schemas.microsoft.com/office/drawing/2016/5/13/chartex" xmlns:cx8="http://schemas.microsoft.com/office/drawing/2016/5/14/chartex" xmlns:mc="http://schemas.openxmlformats.org/markup-compatibility/2006" xmlns:aink="http://schemas.microsoft.com/office/drawing/2016/ink" xmlns:am3d="http://schemas.microsoft.com/office/drawing/2017/model3d" xmlns:o="urn:schemas-microsoft-com:office:office" xmlns:oel="http://schemas.microsoft.com/office/2019/extlst" xmlns:r="http://schemas.openxmlformats.org/officeDocument/2006/relationships" xmlns:m="http://schemas.openxmlformats.org/officeDocument/2006/math" xmlns:v="urn:schemas-microsoft-com:vml" xmlns:wp14="http://schemas.microsoft.com/office/word/2010/wordprocessingDrawing" xmlns:wp="http://schemas.openxmlformats.org/drawingml/2006/wordprocessingDrawing" xmlns:w10="urn:schemas-microsoft-com:office:word" xmlns:w="http://schemas.openxmlformats.org/wordprocessingml/2006/main" xmlns:w14="http://schemas.microsoft.com/office/word/2010/wordml" xmlns:w15="http://schemas.microsoft.com/office/word/2012/wordml" xmlns:w16cex="http://schemas.microsoft.com/office/word/2018/wordml/cex" xmlns:w16cid="http://schemas.microsoft.com/office/word/2016/wordml/cid" xmlns:w16="http://schemas.microsoft.com/office/word/2018/wordml" xmlns:w16du="http://schemas.microsoft.com/office/word/2023/wordml/word16du" xmlns:w16sdtdh="http://schemas.microsoft.com/office/word/2020/wordml/sdtdatahash" xmlns:w16se="http://schemas.microsoft.com/office/word/2015/wordml/symex" xmlns:wpg="http://schemas.microsoft.com/office/word/2010/wordprocessingGroup" xmlns:wpi="http://schemas.microsoft.com/office/word/2010/wordprocessingInk" xmlns:wne="http://schemas.microsoft.com/office/word/2006/wordml" xmlns:wps="http://schemas.microsoft.com/office/word/2010/wordprocessingShape" mc:Ignorable="w14 w15 w16se w16cid w16 w16cex w16sdtdh w16du wp14">
+<w:document xmlns:wpc="http://schemas.microsoft.com/office/word/2010/wordprocessingCanvas" xmlns:cx="http://schemas.microsoft.com/office/drawing/2014/chartex" xmlns:cx1="http://schemas.microsoft.com/office/drawing/2015/9/8/chartex" xmlns:cx2="http://schemas.microsoft.com/office/drawing/2015/10/21/chartex" xmlns:cx3="http://schemas.microsoft.com/office/drawing/2016/5/9/chartex" xmlns:cx4="http://schemas.microsoft.com/office/drawing/2016/5/10/chartex" xmlns:cx5="http://schemas.microsoft.com/office/drawing/2016/5/11/chartex" xmlns:cx6="http://schemas.microsoft.com/office/drawing/2016/5/12/chartex" xmlns:cx7="http://schemas.microsoft.com/office/drawing/2016/5/13/chartex" xmlns:cx8="http://schemas.microsoft.com/office/drawing/2016/5/14/chartex" xmlns:mc="http://schemas.openxmlformats.org/markup-compatibility/2006" xmlns:aink="http://schemas.microsoft.com/office/drawing/2016/ink" xmlns:am3d="http://schemas.microsoft.com/office/drawing/2017/model3d" xmlns:o="urn:schemas-microsoft-com:office:office" xmlns:oel="http://schemas.microsoft.com/office/2019/extlst" xmlns:r="http://schemas.openxmlformats.org/officeDocument/2006/relationships" xmlns:m="http://schemas.openxmlformats.org/officeDocument/2006/math" xmlns:v="urn:schemas-microsoft-com:vml" xmlns:wp14="http://schemas.microsoft.com/office/word/2010/wordprocessingDrawing" xmlns:wp="http://schemas.openxmlformats.org/drawingml/2006/wordprocessingDrawing" xmlns:w10="urn:schemas-microsoft-com:office:word" xmlns:w="http://schemas.openxmlformats.org/wordprocessingml/2006/main" xmlns:w14="http://schemas.microsoft.com/office/word/2010/wordml" xmlns:w15="http://schemas.microsoft.com/office/word/2012/wordml" xmlns:w16cex="http://schemas.microsoft.com/office/word/2018/wordml/cex" xmlns:w16cid="http://schemas.microsoft.com/office/word/2016/wordml/cid" xmlns:w16="http://schemas.microsoft.com/office/word/2018/wordml" xmlns:w16sdtdh="http://schemas.microsoft.com/office/word/2020/wordml/sdtdatahash" xmlns:w16se="http://schemas.microsoft.com/office/word/2015/wordml/symex" xmlns:wpg="http://schemas.microsoft.com/office/word/2010/wordprocessingGroup" xmlns:wpi="http://schemas.microsoft.com/office/word/2010/wordprocessingInk" xmlns:wne="http://schemas.microsoft.com/office/word/2006/wordml" xmlns:wps="http://schemas.microsoft.com/office/word/2010/wordprocessingShape" mc:Ignorable="w14 w15 w16se w16cid w16 w16cex w16sdtdh wp14">
   <w:body>
     <w:tbl>
       <w:tblPr>
@@ -1057,6 +1057,7 @@
               <w:rPr>
                 <w:rFonts w:ascii="Arial" w:hAnsi="Arial" w:cs="Arial"/>
                 <w:b/>
+                <w:bCs/>
                 <w:sz w:val="22"/>
                 <w:szCs w:val="22"/>
               </w:rPr>
@@ -1157,6 +1158,198 @@
                 <w:szCs w:val="22"/>
               </w:rPr>
               <w:t>«=prison_numbers»</w:t>
+            </w:r>
+            <w:r>
+              <w:rPr>
+                <w:rFonts w:ascii="Arial" w:hAnsi="Arial" w:cs="Arial"/>
+                <w:b/>
+                <w:bCs/>
+                <w:sz w:val="22"/>
+                <w:szCs w:val="22"/>
+              </w:rPr>
+              <w:fldChar w:fldCharType="end"/>
+            </w:r>
+          </w:p>
+          <w:p>
+            <w:pPr>
+              <w:rPr>
+                <w:rFonts w:ascii="Arial" w:hAnsi="Arial" w:cs="Arial"/>
+                <w:b/>
+                <w:bCs/>
+                <w:sz w:val="22"/>
+                <w:szCs w:val="22"/>
+              </w:rPr>
+            </w:pPr>
+            <w:r>
+              <w:rPr>
+                <w:rFonts w:ascii="Arial" w:hAnsi="Arial" w:cs="Arial"/>
+                <w:b/>
+                <w:bCs/>
+                <w:sz w:val="22"/>
+                <w:szCs w:val="22"/>
+              </w:rPr>
+              <w:t xml:space="preserve">PNC Number: </w:t>
+            </w:r>
+            <w:r>
+              <w:rPr>
+                <w:rFonts w:ascii="Arial" w:hAnsi="Arial" w:cs="Arial"/>
+                <w:b/>
+                <w:bCs/>
+                <w:sz w:val="22"/>
+                <w:szCs w:val="22"/>
+              </w:rPr>
+              <w:fldChar w:fldCharType="begin"/>
+            </w:r>
+            <w:r>
+              <w:rPr>
+                <w:rFonts w:ascii="Arial" w:hAnsi="Arial" w:cs="Arial"/>
+                <w:b/>
+                <w:bCs/>
+                <w:sz w:val="22"/>
+                <w:szCs w:val="22"/>
+              </w:rPr>
+              <w:instrText xml:space="preserve"> MERGEFIELD =</w:instrText>
+            </w:r>
+            <w:r>
+              <w:rPr>
+                <w:rFonts w:ascii="Arial" w:hAnsi="Arial" w:cs="Arial"/>
+                <w:b/>
+                <w:bCs/>
+                <w:sz w:val="22"/>
+                <w:szCs w:val="22"/>
+              </w:rPr>
+              <w:instrText>p</w:instrText>
+            </w:r>
+            <w:r>
+              <w:rPr>
+                <w:rFonts w:ascii="Arial" w:hAnsi="Arial" w:cs="Arial"/>
+                <w:b/>
+                <w:bCs/>
+                <w:sz w:val="22"/>
+                <w:szCs w:val="22"/>
+              </w:rPr>
+              <w:instrText>nc</w:instrText>
+            </w:r>
+            <w:r>
+              <w:rPr>
+                <w:rFonts w:ascii="Arial" w:hAnsi="Arial" w:cs="Arial"/>
+                <w:b/>
+                <w:bCs/>
+                <w:sz w:val="22"/>
+                <w:szCs w:val="22"/>
+              </w:rPr>
+              <w:instrText xml:space="preserve"> \* MERGEFORMAT </w:instrText>
+            </w:r>
+            <w:r>
+              <w:rPr>
+                <w:rFonts w:ascii="Arial" w:hAnsi="Arial" w:cs="Arial"/>
+                <w:b/>
+                <w:bCs/>
+                <w:sz w:val="22"/>
+                <w:szCs w:val="22"/>
+              </w:rPr>
+              <w:fldChar w:fldCharType="separate"/>
+            </w:r>
+            <w:r>
+              <w:rPr>
+                <w:rFonts w:ascii="Arial" w:hAnsi="Arial" w:cs="Arial"/>
+                <w:b/>
+                <w:bCs/>
+                <w:noProof/>
+                <w:sz w:val="22"/>
+                <w:szCs w:val="22"/>
+              </w:rPr>
+              <w:t>«=pnc»</w:t>
+            </w:r>
+            <w:r>
+              <w:rPr>
+                <w:rFonts w:ascii="Arial" w:hAnsi="Arial" w:cs="Arial"/>
+                <w:b/>
+                <w:bCs/>
+                <w:sz w:val="22"/>
+                <w:szCs w:val="22"/>
+              </w:rPr>
+              <w:fldChar w:fldCharType="end"/>
+            </w:r>
+          </w:p>
+          <w:p>
+            <w:pPr>
+              <w:rPr>
+                <w:rFonts w:ascii="Arial" w:hAnsi="Arial" w:cs="Arial"/>
+                <w:b/>
+                <w:sz w:val="22"/>
+                <w:szCs w:val="22"/>
+              </w:rPr>
+            </w:pPr>
+            <w:r>
+              <w:rPr>
+                <w:rFonts w:ascii="Arial" w:hAnsi="Arial" w:cs="Arial"/>
+                <w:b/>
+                <w:sz w:val="22"/>
+                <w:szCs w:val="22"/>
+              </w:rPr>
+              <w:t xml:space="preserve">CRN: </w:t>
+            </w:r>
+            <w:r>
+              <w:rPr>
+                <w:rFonts w:ascii="Arial" w:hAnsi="Arial" w:cs="Arial"/>
+                <w:b/>
+                <w:bCs/>
+                <w:sz w:val="22"/>
+                <w:szCs w:val="22"/>
+              </w:rPr>
+              <w:fldChar w:fldCharType="begin"/>
+            </w:r>
+            <w:r>
+              <w:rPr>
+                <w:rFonts w:ascii="Arial" w:hAnsi="Arial" w:cs="Arial"/>
+                <w:b/>
+                <w:bCs/>
+                <w:sz w:val="22"/>
+                <w:szCs w:val="22"/>
+              </w:rPr>
+              <w:instrText xml:space="preserve"> MERGEFIELD =</w:instrText>
+            </w:r>
+            <w:r>
+              <w:rPr>
+                <w:rFonts w:ascii="Arial" w:hAnsi="Arial" w:cs="Arial"/>
+                <w:b/>
+                <w:bCs/>
+                <w:sz w:val="22"/>
+                <w:szCs w:val="22"/>
+              </w:rPr>
+              <w:instrText>crn</w:instrText>
+            </w:r>
+            <w:r>
+              <w:rPr>
+                <w:rFonts w:ascii="Arial" w:hAnsi="Arial" w:cs="Arial"/>
+                <w:b/>
+                <w:bCs/>
+                <w:sz w:val="22"/>
+                <w:szCs w:val="22"/>
+              </w:rPr>
+              <w:instrText xml:space="preserve"> \* MERGEFORMAT </w:instrText>
+            </w:r>
+            <w:r>
+              <w:rPr>
+                <w:rFonts w:ascii="Arial" w:hAnsi="Arial" w:cs="Arial"/>
+                <w:b/>
+                <w:bCs/>
+                <w:sz w:val="22"/>
+                <w:szCs w:val="22"/>
+              </w:rPr>
+              <w:fldChar w:fldCharType="separate"/>
+            </w:r>
+            <w:r>
+              <w:rPr>
+                <w:rFonts w:ascii="Arial" w:hAnsi="Arial" w:cs="Arial"/>
+                <w:b/>
+                <w:bCs/>
+                <w:noProof/>
+                <w:sz w:val="22"/>
+                <w:szCs w:val="22"/>
+              </w:rPr>
+              <w:t>«=crn»</w:t>
             </w:r>
             <w:r>
               <w:rPr>
@@ -3053,7 +3246,7 @@
 </file>
 
 <file path=word/numbering.xml><?xml version="1.0" encoding="utf-8"?>
-<w:numbering xmlns:wpc="http://schemas.microsoft.com/office/word/2010/wordprocessingCanvas" xmlns:cx="http://schemas.microsoft.com/office/drawing/2014/chartex" xmlns:cx1="http://schemas.microsoft.com/office/drawing/2015/9/8/chartex" xmlns:cx2="http://schemas.microsoft.com/office/drawing/2015/10/21/chartex" xmlns:cx3="http://schemas.microsoft.com/office/drawing/2016/5/9/chartex" xmlns:cx4="http://schemas.microsoft.com/office/drawing/2016/5/10/chartex" xmlns:cx5="http://schemas.microsoft.com/office/drawing/2016/5/11/chartex" xmlns:cx6="http://schemas.microsoft.com/office/drawing/2016/5/12/chartex" xmlns:cx7="http://schemas.microsoft.com/office/drawing/2016/5/13/chartex" xmlns:cx8="http://schemas.microsoft.com/office/drawing/2016/5/14/chartex" xmlns:mc="http://schemas.openxmlformats.org/markup-compatibility/2006" xmlns:aink="http://schemas.microsoft.com/office/drawing/2016/ink" xmlns:am3d="http://schemas.microsoft.com/office/drawing/2017/model3d" xmlns:o="urn:schemas-microsoft-com:office:office" xmlns:oel="http://schemas.microsoft.com/office/2019/extlst" xmlns:r="http://schemas.openxmlformats.org/officeDocument/2006/relationships" xmlns:m="http://schemas.openxmlformats.org/officeDocument/2006/math" xmlns:v="urn:schemas-microsoft-com:vml" xmlns:wp14="http://schemas.microsoft.com/office/word/2010/wordprocessingDrawing" xmlns:wp="http://schemas.openxmlformats.org/drawingml/2006/wordprocessingDrawing" xmlns:w10="urn:schemas-microsoft-com:office:word" xmlns:w="http://schemas.openxmlformats.org/wordprocessingml/2006/main" xmlns:w14="http://schemas.microsoft.com/office/word/2010/wordml" xmlns:w15="http://schemas.microsoft.com/office/word/2012/wordml" xmlns:w16cex="http://schemas.microsoft.com/office/word/2018/wordml/cex" xmlns:w16cid="http://schemas.microsoft.com/office/word/2016/wordml/cid" xmlns:w16="http://schemas.microsoft.com/office/word/2018/wordml" xmlns:w16du="http://schemas.microsoft.com/office/word/2023/wordml/word16du" xmlns:w16sdtdh="http://schemas.microsoft.com/office/word/2020/wordml/sdtdatahash" xmlns:w16se="http://schemas.microsoft.com/office/word/2015/wordml/symex" xmlns:wpg="http://schemas.microsoft.com/office/word/2010/wordprocessingGroup" xmlns:wpi="http://schemas.microsoft.com/office/word/2010/wordprocessingInk" xmlns:wne="http://schemas.microsoft.com/office/word/2006/wordml" xmlns:wps="http://schemas.microsoft.com/office/word/2010/wordprocessingShape" mc:Ignorable="w14 w15 w16se w16cid w16 w16cex w16sdtdh w16du wp14">
+<w:numbering xmlns:wpc="http://schemas.microsoft.com/office/word/2010/wordprocessingCanvas" xmlns:cx="http://schemas.microsoft.com/office/drawing/2014/chartex" xmlns:cx1="http://schemas.microsoft.com/office/drawing/2015/9/8/chartex" xmlns:cx2="http://schemas.microsoft.com/office/drawing/2015/10/21/chartex" xmlns:cx3="http://schemas.microsoft.com/office/drawing/2016/5/9/chartex" xmlns:cx4="http://schemas.microsoft.com/office/drawing/2016/5/10/chartex" xmlns:cx5="http://schemas.microsoft.com/office/drawing/2016/5/11/chartex" xmlns:cx6="http://schemas.microsoft.com/office/drawing/2016/5/12/chartex" xmlns:cx7="http://schemas.microsoft.com/office/drawing/2016/5/13/chartex" xmlns:cx8="http://schemas.microsoft.com/office/drawing/2016/5/14/chartex" xmlns:mc="http://schemas.openxmlformats.org/markup-compatibility/2006" xmlns:aink="http://schemas.microsoft.com/office/drawing/2016/ink" xmlns:am3d="http://schemas.microsoft.com/office/drawing/2017/model3d" xmlns:o="urn:schemas-microsoft-com:office:office" xmlns:oel="http://schemas.microsoft.com/office/2019/extlst" xmlns:r="http://schemas.openxmlformats.org/officeDocument/2006/relationships" xmlns:m="http://schemas.openxmlformats.org/officeDocument/2006/math" xmlns:v="urn:schemas-microsoft-com:vml" xmlns:wp14="http://schemas.microsoft.com/office/word/2010/wordprocessingDrawing" xmlns:wp="http://schemas.openxmlformats.org/drawingml/2006/wordprocessingDrawing" xmlns:w10="urn:schemas-microsoft-com:office:word" xmlns:w="http://schemas.openxmlformats.org/wordprocessingml/2006/main" xmlns:w14="http://schemas.microsoft.com/office/word/2010/wordml" xmlns:w15="http://schemas.microsoft.com/office/word/2012/wordml" xmlns:w16cex="http://schemas.microsoft.com/office/word/2018/wordml/cex" xmlns:w16cid="http://schemas.microsoft.com/office/word/2016/wordml/cid" xmlns:w16="http://schemas.microsoft.com/office/word/2018/wordml" xmlns:w16sdtdh="http://schemas.microsoft.com/office/word/2020/wordml/sdtdatahash" xmlns:w16se="http://schemas.microsoft.com/office/word/2015/wordml/symex" xmlns:wpg="http://schemas.microsoft.com/office/word/2010/wordprocessingGroup" xmlns:wpi="http://schemas.microsoft.com/office/word/2010/wordprocessingInk" xmlns:wne="http://schemas.microsoft.com/office/word/2006/wordml" xmlns:wps="http://schemas.microsoft.com/office/word/2010/wordprocessingShape" mc:Ignorable="w14 w15 w16se w16cid w16 w16cex w16sdtdh wp14">
   <w:abstractNum w:abstractNumId="0" w15:restartNumberingAfterBreak="0">
     <w:nsid w:val="0E44707B"/>
     <w:multiLevelType w:val="hybridMultilevel"/>
@@ -4252,7 +4445,7 @@
 </file>
 
 <file path=word/styles.xml><?xml version="1.0" encoding="utf-8"?>
-<w:styles xmlns:mc="http://schemas.openxmlformats.org/markup-compatibility/2006" xmlns:r="http://schemas.openxmlformats.org/officeDocument/2006/relationships" xmlns:w="http://schemas.openxmlformats.org/wordprocessingml/2006/main" xmlns:w14="http://schemas.microsoft.com/office/word/2010/wordml" xmlns:w15="http://schemas.microsoft.com/office/word/2012/wordml" xmlns:w16cex="http://schemas.microsoft.com/office/word/2018/wordml/cex" xmlns:w16cid="http://schemas.microsoft.com/office/word/2016/wordml/cid" xmlns:w16="http://schemas.microsoft.com/office/word/2018/wordml" xmlns:w16du="http://schemas.microsoft.com/office/word/2023/wordml/word16du" xmlns:w16sdtdh="http://schemas.microsoft.com/office/word/2020/wordml/sdtdatahash" xmlns:w16se="http://schemas.microsoft.com/office/word/2015/wordml/symex" mc:Ignorable="w14 w15 w16se w16cid w16 w16cex w16sdtdh w16du">
+<w:styles xmlns:mc="http://schemas.openxmlformats.org/markup-compatibility/2006" xmlns:r="http://schemas.openxmlformats.org/officeDocument/2006/relationships" xmlns:w="http://schemas.openxmlformats.org/wordprocessingml/2006/main" xmlns:w14="http://schemas.microsoft.com/office/word/2010/wordml" xmlns:w15="http://schemas.microsoft.com/office/word/2012/wordml" xmlns:w16cex="http://schemas.microsoft.com/office/word/2018/wordml/cex" xmlns:w16cid="http://schemas.microsoft.com/office/word/2016/wordml/cid" xmlns:w16="http://schemas.microsoft.com/office/word/2018/wordml" xmlns:w16sdtdh="http://schemas.microsoft.com/office/word/2020/wordml/sdtdatahash" xmlns:w16se="http://schemas.microsoft.com/office/word/2015/wordml/symex" mc:Ignorable="w14 w15 w16se w16cid w16 w16cex w16sdtdh">
   <w:docDefaults>
     <w:rPrDefault>
       <w:rPr>

</xml_diff>